<commit_message>
Updated crafting example thing
</commit_message>
<xml_diff>
--- a/game_ideas/color_game_thing.docx
+++ b/game_ideas/color_game_thing.docx
@@ -4,37 +4,200 @@
   <w:body>
     <w:p>
       <w:r>
-        <w:t>Summary:</w:t>
+        <w:t>Concept:</w:t>
       </w:r>
     </w:p>
     <w:p>
       <w:r>
         <w:tab/>
-        <w:t>Black and white</w:t>
-      </w:r>
-      <w:r>
-        <w:t xml:space="preserve"> (until when the color is restored, most likely some things will be in color from the begining, player, held items, UI, etc…)</w:t>
-      </w:r>
-      <w:r>
-        <w:t xml:space="preserve">, the only resources are </w:t>
-      </w:r>
-      <w:r>
-        <w:t xml:space="preserve">different colors of </w:t>
-      </w:r>
-      <w:r>
-        <w:t>L.E.D (Luminescent Extra-Terrestrial Dirt), inventory</w:t>
+      </w:r>
+      <w:r>
+        <w:t>(</w:t>
+      </w:r>
+      <w:proofErr w:type="gramStart"/>
+      <w:r>
+        <w:t>game</w:t>
+      </w:r>
+      <w:proofErr w:type="gramEnd"/>
+      <w:r>
+        <w:t xml:space="preserve"> name</w:t>
+      </w:r>
+      <w:r>
+        <w:t xml:space="preserve">) is a top down </w:t>
+      </w:r>
+      <w:r>
+        <w:t>adventure game* where</w:t>
+      </w:r>
+      <w:r>
+        <w:t xml:space="preserve"> </w:t>
+      </w:r>
+      <w:r>
+        <w:t>you play as</w:t>
+      </w:r>
+      <w:r>
+        <w:t xml:space="preserve"> a (</w:t>
+      </w:r>
+      <w:r>
+        <w:t>player character</w:t>
+      </w:r>
+      <w:r>
+        <w:t>), the evil (</w:t>
+      </w:r>
+      <w:r>
+        <w:t>evil dude character</w:t>
+      </w:r>
+      <w:r>
+        <w:t xml:space="preserve">) has rid the world of its color. You must fight your way through the dark and </w:t>
+      </w:r>
+      <w:proofErr w:type="spellStart"/>
+      <w:r>
+        <w:t>spewky</w:t>
+      </w:r>
+      <w:proofErr w:type="spellEnd"/>
+      <w:r>
+        <w:t xml:space="preserve"> world, fighting off enemies, leveling up your weapons and collecting</w:t>
+      </w:r>
+      <w:r>
+        <w:t xml:space="preserve"> the many color varieties of</w:t>
+      </w:r>
+      <w:r>
+        <w:t xml:space="preserve"> L.E.D (Luminescent Extra-Terrestrial Dirt)</w:t>
+      </w:r>
+      <w:r>
+        <w:t xml:space="preserve"> to restore the color back to the world</w:t>
+      </w:r>
+      <w:r>
+        <w:t>. You can use</w:t>
+      </w:r>
+      <w:r>
+        <w:t xml:space="preserve"> this</w:t>
+      </w:r>
+      <w:r>
+        <w:t xml:space="preserve"> L.E.D</w:t>
+      </w:r>
+      <w:r>
+        <w:t xml:space="preserve"> to craft new items and weapons by drawing the wanted item on a grid, L.E.D can also be used as a light source to help you see better in the super dark and </w:t>
+      </w:r>
+      <w:proofErr w:type="spellStart"/>
+      <w:r>
+        <w:t>spewky</w:t>
+      </w:r>
+      <w:proofErr w:type="spellEnd"/>
+      <w:r>
+        <w:t xml:space="preserve"> world.</w:t>
+      </w:r>
+    </w:p>
+    <w:p>
+      <w:r>
+        <w:t>* I don’t know exactly what this game would be considered</w:t>
       </w:r>
       <w:r>
         <w:t>,</w:t>
       </w:r>
       <w:r>
-        <w:t xml:space="preserve"> items are crafted by drawing things using L.E.D</w:t>
-      </w:r>
-      <w:r>
-        <w:t>, goal is to restore the color to the world by defeating the evil thing that stole all of it</w:t>
-      </w:r>
-      <w:r>
-        <w:t>, pokemon-like map more height variation though.</w:t>
+        <w:t xml:space="preserve"> please let me </w:t>
+      </w:r>
+      <w:proofErr w:type="gramStart"/>
+      <w:r>
+        <w:t>know :/</w:t>
+      </w:r>
+      <w:proofErr w:type="gramEnd"/>
+    </w:p>
+    <w:p/>
+    <w:p>
+      <w:r>
+        <w:t>Game Structure:</w:t>
+      </w:r>
+    </w:p>
+    <w:p>
+      <w:r>
+        <w:tab/>
+        <w:t xml:space="preserve">This game would be one big map. There would not be </w:t>
+      </w:r>
+      <w:r>
+        <w:t>levels;</w:t>
+      </w:r>
+      <w:r>
+        <w:t xml:space="preserve"> instead, each of the different areas on the map would act as a “level”. Each of these “levels” could be a flat plain, a gigantic mountain, or many other layouts. </w:t>
+      </w:r>
+      <w:r>
+        <w:t>In order to move on to the next</w:t>
+      </w:r>
+      <w:r>
+        <w:t xml:space="preserve"> “level”</w:t>
+      </w:r>
+      <w:r>
+        <w:t>,</w:t>
+      </w:r>
+      <w:r>
+        <w:t xml:space="preserve"> the player would need to complete a task, whether it is killing all the enemies in the area they are currently in, collecting a certain item, defeating a boss, or one of many other tasks.</w:t>
+      </w:r>
+    </w:p>
+    <w:p/>
+    <w:p>
+      <w:r>
+        <w:t>Main Mechanics:</w:t>
+      </w:r>
+    </w:p>
+    <w:p>
+      <w:r>
+        <w:tab/>
+        <w:t xml:space="preserve">One of the main mechanics of this game is how items are crafted. As I stated above, items are crafted by drawing the desired item using L.E.D. Another one of the main mechanics in this </w:t>
+      </w:r>
+      <w:r>
+        <w:t>game</w:t>
+      </w:r>
+      <w:r>
+        <w:t xml:space="preserve"> would be the ability to light up the world using L.E.D</w:t>
+      </w:r>
+      <w:r>
+        <w:t xml:space="preserve"> the player has collected</w:t>
+      </w:r>
+      <w:r>
+        <w:t xml:space="preserve">. Lastly, (I need ideas for how combat would work). </w:t>
+      </w:r>
+    </w:p>
+    <w:p/>
+    <w:p>
+      <w:r>
+        <w:t>Color Scheme and Setting:</w:t>
+      </w:r>
+    </w:p>
+    <w:p>
+      <w:r>
+        <w:tab/>
+      </w:r>
+      <w:r>
+        <w:t>The color scheme for this game would be black and white with a dark</w:t>
+      </w:r>
+      <w:r>
+        <w:t xml:space="preserve"> and creepy</w:t>
+      </w:r>
+      <w:r>
+        <w:t xml:space="preserve"> theme to it</w:t>
+      </w:r>
+      <w:r>
+        <w:t xml:space="preserve"> (if you have played </w:t>
+      </w:r>
+      <w:r>
+        <w:t>Pokémon</w:t>
+      </w:r>
+      <w:r>
+        <w:t xml:space="preserve"> diamond, pearl or platinum, then think of the distortion world, </w:t>
+      </w:r>
+      <w:proofErr w:type="spellStart"/>
+      <w:r>
+        <w:t>kinda</w:t>
+      </w:r>
+      <w:proofErr w:type="spellEnd"/>
+      <w:r>
+        <w:t xml:space="preserve"> like that)</w:t>
+      </w:r>
+      <w:r>
+        <w:t>. However, once</w:t>
+      </w:r>
+      <w:r>
+        <w:t xml:space="preserve"> the player has restored the color back to the world, the world would be happy and colorful.</w:t>
       </w:r>
       <w:bookmarkStart w:id="0" w:name="_GoBack"/>
       <w:bookmarkEnd w:id="0"/>
@@ -236,6 +399,17 @@
     <w:semiHidden/>
     <w:unhideWhenUsed/>
   </w:style>
+  <w:style w:type="paragraph" w:styleId="ListParagraph">
+    <w:name w:val="List Paragraph"/>
+    <w:basedOn w:val="Normal"/>
+    <w:uiPriority w:val="34"/>
+    <w:qFormat/>
+    <w:rsid w:val="0068040A"/>
+    <w:pPr>
+      <w:ind w:left="720"/>
+      <w:contextualSpacing/>
+    </w:pPr>
+  </w:style>
 </w:styles>
 </file>
 
@@ -426,6 +600,17 @@
     <w:semiHidden/>
     <w:unhideWhenUsed/>
   </w:style>
+  <w:style w:type="paragraph" w:styleId="ListParagraph">
+    <w:name w:val="List Paragraph"/>
+    <w:basedOn w:val="Normal"/>
+    <w:uiPriority w:val="34"/>
+    <w:qFormat/>
+    <w:rsid w:val="0068040A"/>
+    <w:pPr>
+      <w:ind w:left="720"/>
+      <w:contextualSpacing/>
+    </w:pPr>
+  </w:style>
 </w:styles>
 </file>
 

</xml_diff>